<commit_message>
Homework 3 writeup correct the github path
</commit_message>
<xml_diff>
--- a/hw3/Hw3.docx
+++ b/hw3/Hw3.docx
@@ -37,17 +37,95 @@
             </w:rPr>
           </w:rPrChange>
         </w:rPr>
-        <w:t>https://github.com/Shengliang/e4357/tree/master/spring2015/hw</w:t>
+        <w:t>https://github.com/</w:t>
       </w:r>
-      <w:ins w:id="3" w:author="Dwayne Dilbeck" w:date="2015-04-26T23:47:00Z">
-        <w:r>
-          <w:t>3</w:t>
+      <w:ins w:id="3" w:author="Dwayne Dilbeck" w:date="2015-04-27T00:35:00Z">
+        <w:r>
+          <w:t>jakowisp</w:t>
         </w:r>
       </w:ins>
-      <w:del w:id="4" w:author="Dwayne Dilbeck" w:date="2015-04-26T23:47:00Z">
+      <w:del w:id="4" w:author="Dwayne Dilbeck" w:date="2015-04-27T00:35:00Z">
         <w:r>
           <w:rPr>
             <w:rPrChange w:id="5" w:author="Dwayne Dilbeck" w:date="2015-04-26T23:47:00Z">
+              <w:rPr>
+                <w:rStyle w:val="Hyperlink"/>
+              </w:rPr>
+            </w:rPrChange>
+          </w:rPr>
+          <w:delText>Shengliang</w:delText>
+        </w:r>
+      </w:del>
+      <w:r>
+        <w:rPr>
+          <w:rPrChange w:id="6" w:author="Dwayne Dilbeck" w:date="2015-04-26T23:47:00Z">
+            <w:rPr>
+              <w:rStyle w:val="Hyperlink"/>
+            </w:rPr>
+          </w:rPrChange>
+        </w:rPr>
+        <w:t>/</w:t>
+      </w:r>
+      <w:ins w:id="7" w:author="Dwayne Dilbeck" w:date="2015-04-27T00:35:00Z">
+        <w:r>
+          <w:t>FirmwareEssentials_</w:t>
+        </w:r>
+      </w:ins>
+      <w:r>
+        <w:rPr>
+          <w:rPrChange w:id="8" w:author="Dwayne Dilbeck" w:date="2015-04-26T23:47:00Z">
+            <w:rPr>
+              <w:rStyle w:val="Hyperlink"/>
+            </w:rPr>
+          </w:rPrChange>
+        </w:rPr>
+        <w:t>e4357/tree/master/</w:t>
+      </w:r>
+      <w:bookmarkStart w:id="9" w:name="_GoBack"/>
+      <w:bookmarkEnd w:id="9"/>
+      <w:del w:id="10" w:author="Dwayne Dilbeck" w:date="2015-04-27T00:36:00Z">
+        <w:r>
+          <w:rPr>
+            <w:rPrChange w:id="11" w:author="Dwayne Dilbeck" w:date="2015-04-26T23:47:00Z">
+              <w:rPr>
+                <w:rStyle w:val="Hyperlink"/>
+              </w:rPr>
+            </w:rPrChange>
+          </w:rPr>
+          <w:delText>s</w:delText>
+        </w:r>
+      </w:del>
+      <w:del w:id="12" w:author="Dwayne Dilbeck" w:date="2015-04-27T00:35:00Z">
+        <w:r>
+          <w:rPr>
+            <w:rPrChange w:id="13" w:author="Dwayne Dilbeck" w:date="2015-04-26T23:47:00Z">
+              <w:rPr>
+                <w:rStyle w:val="Hyperlink"/>
+              </w:rPr>
+            </w:rPrChange>
+          </w:rPr>
+          <w:delText>pring2015/</w:delText>
+        </w:r>
+      </w:del>
+      <w:r>
+        <w:rPr>
+          <w:rPrChange w:id="14" w:author="Dwayne Dilbeck" w:date="2015-04-26T23:47:00Z">
+            <w:rPr>
+              <w:rStyle w:val="Hyperlink"/>
+            </w:rPr>
+          </w:rPrChange>
+        </w:rPr>
+        <w:t>hw</w:t>
+      </w:r>
+      <w:ins w:id="15" w:author="Dwayne Dilbeck" w:date="2015-04-26T23:47:00Z">
+        <w:r>
+          <w:t>3</w:t>
+        </w:r>
+      </w:ins>
+      <w:del w:id="16" w:author="Dwayne Dilbeck" w:date="2015-04-26T23:47:00Z">
+        <w:r>
+          <w:rPr>
+            <w:rPrChange w:id="17" w:author="Dwayne Dilbeck" w:date="2015-04-26T23:47:00Z">
               <w:rPr>
                 <w:rStyle w:val="Hyperlink"/>
               </w:rPr>
@@ -145,22 +223,13 @@
           <w:numId w:val="4"/>
         </w:numPr>
         <w:rPr>
-          <w:del w:id="6" w:author="Dwayne Dilbeck" w:date="2015-04-26T23:47:00Z"/>
-        </w:rPr>
-        <w:pPrChange w:id="7" w:author="Dwayne Dilbeck" w:date="2015-04-26T23:47:00Z">
-          <w:pPr>
-            <w:pStyle w:val="ListParagraph"/>
-            <w:numPr>
-              <w:numId w:val="4"/>
-            </w:numPr>
-            <w:ind w:hanging="360"/>
-          </w:pPr>
-        </w:pPrChange>
+          <w:del w:id="18" w:author="Dwayne Dilbeck" w:date="2015-04-26T23:47:00Z"/>
+        </w:rPr>
       </w:pPr>
       <w:r>
         <w:t xml:space="preserve">Write a C code to </w:t>
       </w:r>
-      <w:del w:id="8" w:author="Dwayne Dilbeck" w:date="2015-04-26T23:47:00Z">
+      <w:del w:id="19" w:author="Dwayne Dilbeck" w:date="2015-04-26T23:47:00Z">
         <w:r>
           <w:delText>sample a GPIO pin and then compute the input GPIO signal frequency.</w:delText>
         </w:r>
@@ -173,24 +242,15 @@
           <w:ilvl w:val="0"/>
           <w:numId w:val="4"/>
         </w:numPr>
-        <w:pPrChange w:id="9" w:author="Dwayne Dilbeck" w:date="2015-04-26T23:47:00Z">
-          <w:pPr>
-            <w:pStyle w:val="ListParagraph"/>
-            <w:numPr>
-              <w:numId w:val="4"/>
-            </w:numPr>
-            <w:ind w:hanging="360"/>
-          </w:pPr>
-        </w:pPrChange>
-      </w:pPr>
-      <w:del w:id="10" w:author="Dwayne Dilbeck" w:date="2015-04-26T23:48:00Z">
+      </w:pPr>
+      <w:del w:id="20" w:author="Dwayne Dilbeck" w:date="2015-04-26T23:48:00Z">
         <w:r>
           <w:delText>Write code to sample a gpio as quick as possible</w:delText>
         </w:r>
       </w:del>
       <w:proofErr w:type="spellStart"/>
       <w:proofErr w:type="gramStart"/>
-      <w:ins w:id="11" w:author="Dwayne Dilbeck" w:date="2015-04-26T23:48:00Z">
+      <w:ins w:id="21" w:author="Dwayne Dilbeck" w:date="2015-04-26T23:48:00Z">
         <w:r>
           <w:t>mbed</w:t>
         </w:r>
@@ -208,7 +268,7 @@
           <w:t xml:space="preserve"> on another device via serial communication. Example 7.9</w:t>
         </w:r>
       </w:ins>
-      <w:ins w:id="12" w:author="Dwayne Dilbeck" w:date="2015-04-26T23:49:00Z">
+      <w:ins w:id="22" w:author="Dwayne Dilbeck" w:date="2015-04-26T23:49:00Z">
         <w:r>
           <w:t xml:space="preserve">. The switches from one </w:t>
         </w:r>
@@ -230,10 +290,10 @@
           <w:numId w:val="4"/>
         </w:numPr>
         <w:rPr>
-          <w:del w:id="13" w:author="Dwayne Dilbeck" w:date="2015-04-26T23:49:00Z"/>
-        </w:rPr>
-      </w:pPr>
-      <w:del w:id="14" w:author="Dwayne Dilbeck" w:date="2015-04-26T23:49:00Z">
+          <w:del w:id="23" w:author="Dwayne Dilbeck" w:date="2015-04-26T23:49:00Z"/>
+        </w:rPr>
+      </w:pPr>
+      <w:del w:id="24" w:author="Dwayne Dilbeck" w:date="2015-04-26T23:49:00Z">
         <w:r>
           <w:delText>Optional counting method for slow signals</w:delText>
         </w:r>
@@ -247,10 +307,10 @@
           <w:numId w:val="4"/>
         </w:numPr>
         <w:rPr>
-          <w:del w:id="15" w:author="Dwayne Dilbeck" w:date="2015-04-26T23:49:00Z"/>
-        </w:rPr>
-      </w:pPr>
-      <w:del w:id="16" w:author="Dwayne Dilbeck" w:date="2015-04-26T23:49:00Z">
+          <w:del w:id="25" w:author="Dwayne Dilbeck" w:date="2015-04-26T23:49:00Z"/>
+        </w:rPr>
+      </w:pPr>
+      <w:del w:id="26" w:author="Dwayne Dilbeck" w:date="2015-04-26T23:49:00Z">
         <w:r>
           <w:delText>Save vcd data.</w:delText>
         </w:r>
@@ -341,12 +401,12 @@
             <w:tcW w:w="4675" w:type="dxa"/>
           </w:tcPr>
           <w:p>
-            <w:ins w:id="17" w:author="Dwayne Dilbeck" w:date="2015-04-26T23:49:00Z">
+            <w:ins w:id="27" w:author="Dwayne Dilbeck" w:date="2015-04-26T23:49:00Z">
               <w:r>
                 <w:t>Transcode example 7.9</w:t>
               </w:r>
             </w:ins>
-            <w:del w:id="18" w:author="Dwayne Dilbeck" w:date="2015-04-26T23:49:00Z">
+            <w:del w:id="28" w:author="Dwayne Dilbeck" w:date="2015-04-26T23:49:00Z">
               <w:r>
                 <w:delText>Write code to generate a signal with PWM</w:delText>
               </w:r>
@@ -358,17 +418,17 @@
             <w:tcW w:w="4675" w:type="dxa"/>
           </w:tcPr>
           <w:p>
-            <w:ins w:id="19" w:author="Dwayne Dilbeck" w:date="2015-04-26T23:49:00Z">
+            <w:ins w:id="29" w:author="Dwayne Dilbeck" w:date="2015-04-26T23:49:00Z">
               <w:r>
                 <w:t>1</w:t>
               </w:r>
             </w:ins>
-            <w:ins w:id="20" w:author="Dwayne Dilbeck" w:date="2015-04-26T23:50:00Z">
+            <w:ins w:id="30" w:author="Dwayne Dilbeck" w:date="2015-04-26T23:50:00Z">
               <w:r>
                 <w:t>0minutes</w:t>
               </w:r>
             </w:ins>
-            <w:del w:id="21" w:author="Dwayne Dilbeck" w:date="2015-04-26T23:49:00Z">
+            <w:del w:id="31" w:author="Dwayne Dilbeck" w:date="2015-04-26T23:49:00Z">
               <w:r>
                 <w:delText>30minutes</w:delText>
               </w:r>
@@ -382,12 +442,12 @@
             <w:tcW w:w="4675" w:type="dxa"/>
           </w:tcPr>
           <w:p>
-            <w:ins w:id="22" w:author="Dwayne Dilbeck" w:date="2015-04-26T23:50:00Z">
+            <w:ins w:id="32" w:author="Dwayne Dilbeck" w:date="2015-04-26T23:50:00Z">
               <w:r>
                 <w:t>Write the equivalent code for Arduino</w:t>
               </w:r>
             </w:ins>
-            <w:del w:id="23" w:author="Dwayne Dilbeck" w:date="2015-04-26T23:50:00Z">
+            <w:del w:id="33" w:author="Dwayne Dilbeck" w:date="2015-04-26T23:50:00Z">
               <w:r>
                 <w:delText xml:space="preserve">Write code to sample GPIO and store to AHBSRAM </w:delText>
               </w:r>
@@ -399,17 +459,17 @@
             <w:tcW w:w="4675" w:type="dxa"/>
           </w:tcPr>
           <w:p>
-            <w:ins w:id="24" w:author="Dwayne Dilbeck" w:date="2015-04-26T23:52:00Z">
+            <w:ins w:id="34" w:author="Dwayne Dilbeck" w:date="2015-04-26T23:52:00Z">
               <w:r>
                 <w:t>2</w:t>
               </w:r>
             </w:ins>
-            <w:ins w:id="25" w:author="Dwayne Dilbeck" w:date="2015-04-26T23:50:00Z">
+            <w:ins w:id="35" w:author="Dwayne Dilbeck" w:date="2015-04-26T23:50:00Z">
               <w:r>
                 <w:t xml:space="preserve"> hour</w:t>
               </w:r>
             </w:ins>
-            <w:del w:id="26" w:author="Dwayne Dilbeck" w:date="2015-04-26T23:50:00Z">
+            <w:del w:id="36" w:author="Dwayne Dilbeck" w:date="2015-04-26T23:50:00Z">
               <w:r>
                 <w:delText>10 Minutes</w:delText>
               </w:r>
@@ -423,7 +483,7 @@
             <w:tcW w:w="4675" w:type="dxa"/>
           </w:tcPr>
           <w:p>
-            <w:del w:id="27" w:author="Dwayne Dilbeck" w:date="2015-04-26T23:51:00Z">
+            <w:del w:id="37" w:author="Dwayne Dilbeck" w:date="2015-04-26T23:51:00Z">
               <w:r>
                 <w:delText>Create VCD from signal</w:delText>
               </w:r>
@@ -435,7 +495,7 @@
             <w:tcW w:w="4675" w:type="dxa"/>
           </w:tcPr>
           <w:p>
-            <w:del w:id="28" w:author="Dwayne Dilbeck" w:date="2015-04-26T23:51:00Z">
+            <w:del w:id="38" w:author="Dwayne Dilbeck" w:date="2015-04-26T23:51:00Z">
               <w:r>
                 <w:delText>30minutes</w:delText>
               </w:r>
@@ -449,7 +509,7 @@
             <w:tcW w:w="4675" w:type="dxa"/>
           </w:tcPr>
           <w:p>
-            <w:del w:id="29" w:author="Dwayne Dilbeck" w:date="2015-04-26T23:51:00Z">
+            <w:del w:id="39" w:author="Dwayne Dilbeck" w:date="2015-04-26T23:51:00Z">
               <w:r>
                 <w:delText>Dump VCD to screen</w:delText>
               </w:r>
@@ -461,7 +521,7 @@
             <w:tcW w:w="4675" w:type="dxa"/>
           </w:tcPr>
           <w:p>
-            <w:del w:id="30" w:author="Dwayne Dilbeck" w:date="2015-04-26T23:51:00Z">
+            <w:del w:id="40" w:author="Dwayne Dilbeck" w:date="2015-04-26T23:51:00Z">
               <w:r>
                 <w:delText>3 hours</w:delText>
               </w:r>
@@ -475,7 +535,7 @@
             <w:tcW w:w="4675" w:type="dxa"/>
           </w:tcPr>
           <w:p>
-            <w:del w:id="31" w:author="Dwayne Dilbeck" w:date="2015-04-26T23:51:00Z">
+            <w:del w:id="41" w:author="Dwayne Dilbeck" w:date="2015-04-26T23:51:00Z">
               <w:r>
                 <w:delText>Dump VCD to SD Card</w:delText>
               </w:r>
@@ -487,7 +547,7 @@
             <w:tcW w:w="4675" w:type="dxa"/>
           </w:tcPr>
           <w:p>
-            <w:del w:id="32" w:author="Dwayne Dilbeck" w:date="2015-04-26T23:51:00Z">
+            <w:del w:id="42" w:author="Dwayne Dilbeck" w:date="2015-04-26T23:51:00Z">
               <w:r>
                 <w:delText>6 hours</w:delText>
               </w:r>
@@ -501,7 +561,7 @@
             <w:tcW w:w="4675" w:type="dxa"/>
           </w:tcPr>
           <w:p>
-            <w:del w:id="33" w:author="Dwayne Dilbeck" w:date="2015-04-26T23:51:00Z">
+            <w:del w:id="43" w:author="Dwayne Dilbeck" w:date="2015-04-26T23:51:00Z">
               <w:r>
                 <w:delText>Write code to calculate frequency</w:delText>
               </w:r>
@@ -513,7 +573,7 @@
             <w:tcW w:w="4675" w:type="dxa"/>
           </w:tcPr>
           <w:p>
-            <w:del w:id="34" w:author="Dwayne Dilbeck" w:date="2015-04-26T23:51:00Z">
+            <w:del w:id="44" w:author="Dwayne Dilbeck" w:date="2015-04-26T23:51:00Z">
               <w:r>
                 <w:delText>1 hour.</w:delText>
               </w:r>
@@ -550,7 +610,7 @@
                 <w:b/>
               </w:rPr>
             </w:pPr>
-            <w:del w:id="35" w:author="Dwayne Dilbeck" w:date="2015-04-26T23:51:00Z">
+            <w:del w:id="45" w:author="Dwayne Dilbeck" w:date="2015-04-26T23:51:00Z">
               <w:r>
                 <w:rPr>
                   <w:b/>
@@ -564,7 +624,7 @@
               </w:rPr>
               <w:t>1hours</w:t>
             </w:r>
-            <w:ins w:id="36" w:author="Dwayne Dilbeck" w:date="2015-04-26T23:51:00Z">
+            <w:ins w:id="46" w:author="Dwayne Dilbeck" w:date="2015-04-26T23:51:00Z">
               <w:r>
                 <w:rPr>
                   <w:b/>
@@ -572,7 +632,7 @@
                 <w:t xml:space="preserve"> 40</w:t>
               </w:r>
             </w:ins>
-            <w:del w:id="37" w:author="Dwayne Dilbeck" w:date="2015-04-26T23:51:00Z">
+            <w:del w:id="47" w:author="Dwayne Dilbeck" w:date="2015-04-26T23:51:00Z">
               <w:r>
                 <w:rPr>
                   <w:b/>
@@ -629,12 +689,12 @@
         <w:spacing w:after="0"/>
         <w:outlineLvl w:val="1"/>
       </w:pPr>
-      <w:ins w:id="38" w:author="Dwayne Dilbeck" w:date="2015-04-26T23:51:00Z">
+      <w:ins w:id="48" w:author="Dwayne Dilbeck" w:date="2015-04-26T23:51:00Z">
         <w:r>
           <w:t>On Arduino need to be careful you are writing to the correct Serial port</w:t>
         </w:r>
       </w:ins>
-      <w:del w:id="39" w:author="Dwayne Dilbeck" w:date="2015-04-26T23:51:00Z">
+      <w:del w:id="49" w:author="Dwayne Dilbeck" w:date="2015-04-26T23:51:00Z">
         <w:r>
           <w:delText>Serial pc(USBRX, USBTX) implementation needs debugging</w:delText>
         </w:r>
@@ -643,22 +703,22 @@
     <w:p>
       <w:pPr>
         <w:rPr>
-          <w:del w:id="40" w:author="Dwayne Dilbeck" w:date="2015-04-26T23:52:00Z"/>
-        </w:rPr>
-      </w:pPr>
-      <w:del w:id="41" w:author="Dwayne Dilbeck" w:date="2015-04-26T23:52:00Z">
+          <w:del w:id="50" w:author="Dwayne Dilbeck" w:date="2015-04-26T23:52:00Z"/>
+        </w:rPr>
+      </w:pPr>
+      <w:del w:id="51" w:author="Dwayne Dilbeck" w:date="2015-04-26T23:52:00Z">
         <w:r>
           <w:delText>I initially wrote a simple GPIO sampler to determine the general sample rate on a 2MHz signal.</w:delText>
         </w:r>
       </w:del>
     </w:p>
     <w:p>
-      <w:del w:id="42" w:author="Dwayne Dilbeck" w:date="2015-04-26T23:52:00Z">
+      <w:del w:id="52" w:author="Dwayne Dilbeck" w:date="2015-04-26T23:52:00Z">
         <w:r>
           <w:delText>I was surprised when the serial output reported the signal was hanging every #3 samples but the value was always being printed as 255. When I expected a value of 254 and 255 alternating.  I used 3 debugging why my code was not working right, only to determine with gdb and openOCd that the value listed by p temp was always correct but the value outputted to the terminal was incorrect.  I removed the Serial entries and used the generic printf.  The output was now as expected.</w:delText>
         </w:r>
       </w:del>
-      <w:ins w:id="43" w:author="Dwayne Dilbeck" w:date="2015-04-26T23:52:00Z">
+      <w:ins w:id="53" w:author="Dwayne Dilbeck" w:date="2015-04-26T23:52:00Z">
         <w:r>
           <w:t xml:space="preserve">I wasted an hour trying to figure out why the simple code was not seeding the </w:t>
         </w:r>
@@ -679,7 +739,7 @@
           <w:t xml:space="preserve">. In the end I </w:t>
         </w:r>
       </w:ins>
-      <w:ins w:id="44" w:author="Dwayne Dilbeck" w:date="2015-04-26T23:53:00Z">
+      <w:ins w:id="54" w:author="Dwayne Dilbeck" w:date="2015-04-26T23:53:00Z">
         <w:r>
           <w:t xml:space="preserve">had mistyped instead of sending the </w:t>
         </w:r>
@@ -713,10 +773,10 @@
       <w:pPr>
         <w:pStyle w:val="Heading2"/>
         <w:rPr>
-          <w:del w:id="45" w:author="Dwayne Dilbeck" w:date="2015-04-26T23:54:00Z"/>
-        </w:rPr>
-      </w:pPr>
-      <w:del w:id="46" w:author="Dwayne Dilbeck" w:date="2015-04-26T23:54:00Z">
+          <w:del w:id="55" w:author="Dwayne Dilbeck" w:date="2015-04-26T23:54:00Z"/>
+        </w:rPr>
+      </w:pPr>
+      <w:del w:id="56" w:author="Dwayne Dilbeck" w:date="2015-04-26T23:54:00Z">
         <w:r>
           <w:delText>SD Crad library use effects sample rate</w:delText>
         </w:r>
@@ -725,10 +785,10 @@
     <w:p>
       <w:pPr>
         <w:rPr>
-          <w:del w:id="47" w:author="Dwayne Dilbeck" w:date="2015-04-26T23:54:00Z"/>
-        </w:rPr>
-      </w:pPr>
-      <w:del w:id="48" w:author="Dwayne Dilbeck" w:date="2015-04-26T23:54:00Z">
+          <w:del w:id="57" w:author="Dwayne Dilbeck" w:date="2015-04-26T23:54:00Z"/>
+        </w:rPr>
+      </w:pPr>
+      <w:del w:id="58" w:author="Dwayne Dilbeck" w:date="2015-04-26T23:54:00Z">
         <w:r>
           <w:delText>I quickly wrote a vcd content generator and decided to write the contents to a file on an SD Card.  I spent a long time trying to figure out why the library caused the sampling to behave strangely. Before giving up due to lack of time and returned to terminal output.</w:delText>
         </w:r>
@@ -738,10 +798,10 @@
       <w:pPr>
         <w:pStyle w:val="Heading2"/>
         <w:rPr>
-          <w:del w:id="49" w:author="Dwayne Dilbeck" w:date="2015-04-26T23:54:00Z"/>
-        </w:rPr>
-      </w:pPr>
-      <w:del w:id="50" w:author="Dwayne Dilbeck" w:date="2015-04-26T23:54:00Z">
+          <w:del w:id="59" w:author="Dwayne Dilbeck" w:date="2015-04-26T23:54:00Z"/>
+        </w:rPr>
+      </w:pPr>
+      <w:del w:id="60" w:author="Dwayne Dilbeck" w:date="2015-04-26T23:54:00Z">
         <w:r>
           <w:delText>Compile resulted in variang sample rates</w:delText>
         </w:r>
@@ -750,10 +810,10 @@
     <w:p>
       <w:pPr>
         <w:rPr>
-          <w:del w:id="51" w:author="Dwayne Dilbeck" w:date="2015-04-26T23:54:00Z"/>
-        </w:rPr>
-      </w:pPr>
-      <w:del w:id="52" w:author="Dwayne Dilbeck" w:date="2015-04-26T23:54:00Z">
+          <w:del w:id="61" w:author="Dwayne Dilbeck" w:date="2015-04-26T23:54:00Z"/>
+        </w:rPr>
+      </w:pPr>
+      <w:del w:id="62" w:author="Dwayne Dilbeck" w:date="2015-04-26T23:54:00Z">
         <w:r>
           <w:delText>I found that from compile to compile my sample rate per 2Mhz signal was floating. Sometimes 6 samples sometimes 8 samples.  I tried dropping back to a smaller sample size</w:delText>
         </w:r>
@@ -772,10 +832,10 @@
       <w:pPr>
         <w:pStyle w:val="Heading2"/>
         <w:rPr>
-          <w:del w:id="53" w:author="Dwayne Dilbeck" w:date="2015-04-26T23:54:00Z"/>
-        </w:rPr>
-      </w:pPr>
-      <w:del w:id="54" w:author="Dwayne Dilbeck" w:date="2015-04-26T23:54:00Z">
+          <w:del w:id="63" w:author="Dwayne Dilbeck" w:date="2015-04-26T23:54:00Z"/>
+        </w:rPr>
+      </w:pPr>
+      <w:del w:id="64" w:author="Dwayne Dilbeck" w:date="2015-04-26T23:54:00Z">
         <w:r>
           <w:delText>Do the homework in order</w:delText>
         </w:r>
@@ -784,10 +844,10 @@
     <w:p>
       <w:pPr>
         <w:rPr>
-          <w:del w:id="55" w:author="Dwayne Dilbeck" w:date="2015-04-26T23:54:00Z"/>
-        </w:rPr>
-      </w:pPr>
-      <w:del w:id="56" w:author="Dwayne Dilbeck" w:date="2015-04-26T23:54:00Z">
+          <w:del w:id="65" w:author="Dwayne Dilbeck" w:date="2015-04-26T23:54:00Z"/>
+        </w:rPr>
+      </w:pPr>
+      <w:del w:id="66" w:author="Dwayne Dilbeck" w:date="2015-04-26T23:54:00Z">
         <w:r>
           <w:delText>I read all the homework and proceeded to miss the part about calculating the input signal frequency. This was due to working on Method 4 and 2 at the same time. When I started writing this report I realized I had not completed the first part. I took an extra hour to code that solution.  Based on my earlier testing I used a sample comparison to calculate frequency.</w:delText>
         </w:r>
@@ -797,12 +857,12 @@
       <w:pPr>
         <w:pStyle w:val="Heading1"/>
       </w:pPr>
-      <w:del w:id="57" w:author="Dwayne Dilbeck" w:date="2015-04-26T23:54:00Z">
+      <w:del w:id="67" w:author="Dwayne Dilbeck" w:date="2015-04-26T23:54:00Z">
         <w:r>
           <w:delText>How my solution works</w:delText>
         </w:r>
       </w:del>
-      <w:ins w:id="58" w:author="Dwayne Dilbeck" w:date="2015-04-26T23:54:00Z">
+      <w:ins w:id="68" w:author="Dwayne Dilbeck" w:date="2015-04-26T23:54:00Z">
         <w:r>
           <w:t>Test setup</w:t>
         </w:r>
@@ -811,10 +871,10 @@
     <w:p>
       <w:pPr>
         <w:rPr>
-          <w:ins w:id="59" w:author="Dwayne Dilbeck" w:date="2015-04-26T23:54:00Z"/>
-        </w:rPr>
-      </w:pPr>
-      <w:ins w:id="60" w:author="Dwayne Dilbeck" w:date="2015-04-26T23:54:00Z">
+          <w:ins w:id="69" w:author="Dwayne Dilbeck" w:date="2015-04-26T23:54:00Z"/>
+        </w:rPr>
+      </w:pPr>
+      <w:ins w:id="70" w:author="Dwayne Dilbeck" w:date="2015-04-26T23:54:00Z">
         <w:r>
           <w:rPr>
             <w:noProof/>
@@ -866,10 +926,10 @@
     <w:p>
       <w:pPr>
         <w:rPr>
-          <w:ins w:id="61" w:author="Dwayne Dilbeck" w:date="2015-04-26T23:55:00Z"/>
-        </w:rPr>
-      </w:pPr>
-      <w:ins w:id="62" w:author="Dwayne Dilbeck" w:date="2015-04-26T23:54:00Z">
+          <w:ins w:id="71" w:author="Dwayne Dilbeck" w:date="2015-04-26T23:55:00Z"/>
+        </w:rPr>
+      </w:pPr>
+      <w:ins w:id="72" w:author="Dwayne Dilbeck" w:date="2015-04-26T23:54:00Z">
         <w:r>
           <w:t xml:space="preserve">The </w:t>
         </w:r>
@@ -882,7 +942,7 @@
           <w:t xml:space="preserve"> is at the top and used momentary switched, </w:t>
         </w:r>
       </w:ins>
-      <w:ins w:id="63" w:author="Dwayne Dilbeck" w:date="2015-04-26T23:55:00Z">
+      <w:ins w:id="73" w:author="Dwayne Dilbeck" w:date="2015-04-26T23:55:00Z">
         <w:r>
           <w:t xml:space="preserve">The Arduino is shown below. The Arduino used dip switched to send the message. In the photo above the Arduino is sending 0xa2, and the </w:t>
         </w:r>
@@ -899,10 +959,10 @@
     <w:p>
       <w:pPr>
         <w:rPr>
-          <w:del w:id="64" w:author="Dwayne Dilbeck" w:date="2015-04-26T23:54:00Z"/>
-        </w:rPr>
-      </w:pPr>
-      <w:ins w:id="65" w:author="Dwayne Dilbeck" w:date="2015-04-27T00:03:00Z">
+          <w:del w:id="74" w:author="Dwayne Dilbeck" w:date="2015-04-26T23:54:00Z"/>
+        </w:rPr>
+      </w:pPr>
+      <w:ins w:id="75" w:author="Dwayne Dilbeck" w:date="2015-04-27T00:03:00Z">
         <w:r>
           <w:rPr>
             <w:noProof/>
@@ -951,7 +1011,7 @@
           </w:drawing>
         </w:r>
       </w:ins>
-      <w:del w:id="66" w:author="Dwayne Dilbeck" w:date="2015-04-26T23:54:00Z">
+      <w:del w:id="76" w:author="Dwayne Dilbeck" w:date="2015-04-26T23:54:00Z">
         <w:r>
           <w:delText>My solution will take two samples per loop. I store the samples in the AHBSRAM0 and AHBSRAM1 memory locations.  This allows me to collect 32K samples.  Given my max rate of samples has been 12000000 per second, this gives me about 2 seconds of samples.</w:delText>
         </w:r>
@@ -960,10 +1020,10 @@
     <w:p>
       <w:pPr>
         <w:rPr>
-          <w:del w:id="67" w:author="Dwayne Dilbeck" w:date="2015-04-26T23:54:00Z"/>
-        </w:rPr>
-      </w:pPr>
-      <w:del w:id="68" w:author="Dwayne Dilbeck" w:date="2015-04-26T23:54:00Z">
+          <w:del w:id="77" w:author="Dwayne Dilbeck" w:date="2015-04-26T23:54:00Z"/>
+        </w:rPr>
+      </w:pPr>
+      <w:del w:id="78" w:author="Dwayne Dilbeck" w:date="2015-04-26T23:54:00Z">
         <w:r>
           <w:delText>Since I saw variance in my sample rate, I did not hard code the ratio for the samples.  Instead I capture samples from a known signal and compare the sample ratio to the signal under test.</w:delText>
         </w:r>
@@ -972,10 +1032,10 @@
     <w:p>
       <w:pPr>
         <w:rPr>
-          <w:del w:id="69" w:author="Dwayne Dilbeck" w:date="2015-04-26T23:54:00Z"/>
-        </w:rPr>
-      </w:pPr>
-      <w:del w:id="70" w:author="Dwayne Dilbeck" w:date="2015-04-26T23:54:00Z">
+          <w:del w:id="79" w:author="Dwayne Dilbeck" w:date="2015-04-26T23:54:00Z"/>
+        </w:rPr>
+      </w:pPr>
+      <w:del w:id="80" w:author="Dwayne Dilbeck" w:date="2015-04-26T23:54:00Z">
         <w:r>
           <w:delText>Rough</w:delText>
         </w:r>
@@ -993,10 +1053,10 @@
     <w:p>
       <w:pPr>
         <w:rPr>
-          <w:del w:id="71" w:author="Dwayne Dilbeck" w:date="2015-04-26T23:54:00Z"/>
-        </w:rPr>
-      </w:pPr>
-      <w:del w:id="72" w:author="Dwayne Dilbeck" w:date="2015-04-26T23:54:00Z">
+          <w:del w:id="81" w:author="Dwayne Dilbeck" w:date="2015-04-26T23:54:00Z"/>
+        </w:rPr>
+      </w:pPr>
+      <w:del w:id="82" w:author="Dwayne Dilbeck" w:date="2015-04-26T23:54:00Z">
         <w:r>
           <w:delText>After the samples are taken they get processed.  One function creates a vcd format.  The other calculates how many samples were in the known signal period.  Then the number of samples in the signal under test for one period is calculated. A ration calculation is performed to determine the sample signal frequency.</w:delText>
         </w:r>
@@ -1006,10 +1066,10 @@
       <w:pPr>
         <w:pStyle w:val="Heading1"/>
         <w:rPr>
-          <w:del w:id="73" w:author="Dwayne Dilbeck" w:date="2015-04-26T23:54:00Z"/>
-        </w:rPr>
-      </w:pPr>
-      <w:del w:id="74" w:author="Dwayne Dilbeck" w:date="2015-04-26T23:54:00Z">
+          <w:del w:id="83" w:author="Dwayne Dilbeck" w:date="2015-04-26T23:54:00Z"/>
+        </w:rPr>
+      </w:pPr>
+      <w:del w:id="84" w:author="Dwayne Dilbeck" w:date="2015-04-26T23:54:00Z">
         <w:r>
           <w:delText>Output</w:delText>
         </w:r>
@@ -1019,10 +1079,10 @@
       <w:pPr>
         <w:pStyle w:val="NoSpacing"/>
         <w:rPr>
-          <w:del w:id="75" w:author="Dwayne Dilbeck" w:date="2015-04-26T23:54:00Z"/>
-        </w:rPr>
-      </w:pPr>
-      <w:del w:id="76" w:author="Dwayne Dilbeck" w:date="2015-04-26T23:54:00Z">
+          <w:del w:id="85" w:author="Dwayne Dilbeck" w:date="2015-04-26T23:54:00Z"/>
+        </w:rPr>
+      </w:pPr>
+      <w:del w:id="86" w:author="Dwayne Dilbeck" w:date="2015-04-26T23:54:00Z">
         <w:r>
           <w:delText>$date</w:delText>
         </w:r>
@@ -1032,10 +1092,10 @@
       <w:pPr>
         <w:pStyle w:val="NoSpacing"/>
         <w:rPr>
-          <w:del w:id="77" w:author="Dwayne Dilbeck" w:date="2015-04-26T23:54:00Z"/>
-        </w:rPr>
-      </w:pPr>
-      <w:del w:id="78" w:author="Dwayne Dilbeck" w:date="2015-04-26T23:54:00Z">
+          <w:del w:id="87" w:author="Dwayne Dilbeck" w:date="2015-04-26T23:54:00Z"/>
+        </w:rPr>
+      </w:pPr>
+      <w:del w:id="88" w:author="Dwayne Dilbeck" w:date="2015-04-26T23:54:00Z">
         <w:r>
           <w:delText>$end</w:delText>
         </w:r>
@@ -1045,10 +1105,10 @@
       <w:pPr>
         <w:pStyle w:val="NoSpacing"/>
         <w:rPr>
-          <w:del w:id="79" w:author="Dwayne Dilbeck" w:date="2015-04-26T23:54:00Z"/>
-        </w:rPr>
-      </w:pPr>
-      <w:del w:id="80" w:author="Dwayne Dilbeck" w:date="2015-04-26T23:54:00Z">
+          <w:del w:id="89" w:author="Dwayne Dilbeck" w:date="2015-04-26T23:54:00Z"/>
+        </w:rPr>
+      </w:pPr>
+      <w:del w:id="90" w:author="Dwayne Dilbeck" w:date="2015-04-26T23:54:00Z">
         <w:r>
           <w:delText>$version</w:delText>
         </w:r>
@@ -1058,10 +1118,10 @@
       <w:pPr>
         <w:pStyle w:val="NoSpacing"/>
         <w:rPr>
-          <w:del w:id="81" w:author="Dwayne Dilbeck" w:date="2015-04-26T23:54:00Z"/>
-        </w:rPr>
-      </w:pPr>
-      <w:del w:id="82" w:author="Dwayne Dilbeck" w:date="2015-04-26T23:54:00Z">
+          <w:del w:id="91" w:author="Dwayne Dilbeck" w:date="2015-04-26T23:54:00Z"/>
+        </w:rPr>
+      </w:pPr>
+      <w:del w:id="92" w:author="Dwayne Dilbeck" w:date="2015-04-26T23:54:00Z">
         <w:r>
           <w:delText>Mbed Logic Analyzer 0.1</w:delText>
         </w:r>
@@ -1071,10 +1131,10 @@
       <w:pPr>
         <w:pStyle w:val="NoSpacing"/>
         <w:rPr>
-          <w:del w:id="83" w:author="Dwayne Dilbeck" w:date="2015-04-26T23:54:00Z"/>
-        </w:rPr>
-      </w:pPr>
-      <w:del w:id="84" w:author="Dwayne Dilbeck" w:date="2015-04-26T23:54:00Z">
+          <w:del w:id="93" w:author="Dwayne Dilbeck" w:date="2015-04-26T23:54:00Z"/>
+        </w:rPr>
+      </w:pPr>
+      <w:del w:id="94" w:author="Dwayne Dilbeck" w:date="2015-04-26T23:54:00Z">
         <w:r>
           <w:delText>$end</w:delText>
         </w:r>
@@ -1084,10 +1144,10 @@
       <w:pPr>
         <w:pStyle w:val="NoSpacing"/>
         <w:rPr>
-          <w:del w:id="85" w:author="Dwayne Dilbeck" w:date="2015-04-26T23:54:00Z"/>
-        </w:rPr>
-      </w:pPr>
-      <w:del w:id="86" w:author="Dwayne Dilbeck" w:date="2015-04-26T23:54:00Z">
+          <w:del w:id="95" w:author="Dwayne Dilbeck" w:date="2015-04-26T23:54:00Z"/>
+        </w:rPr>
+      </w:pPr>
+      <w:del w:id="96" w:author="Dwayne Dilbeck" w:date="2015-04-26T23:54:00Z">
         <w:r>
           <w:delText>$comment</w:delText>
         </w:r>
@@ -1097,10 +1157,10 @@
       <w:pPr>
         <w:pStyle w:val="NoSpacing"/>
         <w:rPr>
-          <w:del w:id="87" w:author="Dwayne Dilbeck" w:date="2015-04-26T23:54:00Z"/>
-        </w:rPr>
-      </w:pPr>
-      <w:del w:id="88" w:author="Dwayne Dilbeck" w:date="2015-04-26T23:54:00Z">
+          <w:del w:id="97" w:author="Dwayne Dilbeck" w:date="2015-04-26T23:54:00Z"/>
+        </w:rPr>
+      </w:pPr>
+      <w:del w:id="98" w:author="Dwayne Dilbeck" w:date="2015-04-26T23:54:00Z">
         <w:r>
           <w:delText>Developed by Dwayne Dilbeck</w:delText>
         </w:r>
@@ -1110,10 +1170,10 @@
       <w:pPr>
         <w:pStyle w:val="NoSpacing"/>
         <w:rPr>
-          <w:del w:id="89" w:author="Dwayne Dilbeck" w:date="2015-04-26T23:54:00Z"/>
-        </w:rPr>
-      </w:pPr>
-      <w:del w:id="90" w:author="Dwayne Dilbeck" w:date="2015-04-26T23:54:00Z">
+          <w:del w:id="99" w:author="Dwayne Dilbeck" w:date="2015-04-26T23:54:00Z"/>
+        </w:rPr>
+      </w:pPr>
+      <w:del w:id="100" w:author="Dwayne Dilbeck" w:date="2015-04-26T23:54:00Z">
         <w:r>
           <w:delText>$end</w:delText>
         </w:r>
@@ -1123,10 +1183,10 @@
       <w:pPr>
         <w:pStyle w:val="NoSpacing"/>
         <w:rPr>
-          <w:del w:id="91" w:author="Dwayne Dilbeck" w:date="2015-04-26T23:54:00Z"/>
-        </w:rPr>
-      </w:pPr>
-      <w:del w:id="92" w:author="Dwayne Dilbeck" w:date="2015-04-26T23:54:00Z">
+          <w:del w:id="101" w:author="Dwayne Dilbeck" w:date="2015-04-26T23:54:00Z"/>
+        </w:rPr>
+      </w:pPr>
+      <w:del w:id="102" w:author="Dwayne Dilbeck" w:date="2015-04-26T23:54:00Z">
         <w:r>
           <w:delText>$timescale 80ns</w:delText>
         </w:r>
@@ -1136,10 +1196,10 @@
       <w:pPr>
         <w:pStyle w:val="NoSpacing"/>
         <w:rPr>
-          <w:del w:id="93" w:author="Dwayne Dilbeck" w:date="2015-04-26T23:54:00Z"/>
-        </w:rPr>
-      </w:pPr>
-      <w:del w:id="94" w:author="Dwayne Dilbeck" w:date="2015-04-26T23:54:00Z">
+          <w:del w:id="103" w:author="Dwayne Dilbeck" w:date="2015-04-26T23:54:00Z"/>
+        </w:rPr>
+      </w:pPr>
+      <w:del w:id="104" w:author="Dwayne Dilbeck" w:date="2015-04-26T23:54:00Z">
         <w:r>
           <w:delText>$scope module logic $end</w:delText>
         </w:r>
@@ -1149,10 +1209,10 @@
       <w:pPr>
         <w:pStyle w:val="NoSpacing"/>
         <w:rPr>
-          <w:del w:id="95" w:author="Dwayne Dilbeck" w:date="2015-04-26T23:54:00Z"/>
-        </w:rPr>
-      </w:pPr>
-      <w:del w:id="96" w:author="Dwayne Dilbeck" w:date="2015-04-26T23:54:00Z">
+          <w:del w:id="105" w:author="Dwayne Dilbeck" w:date="2015-04-26T23:54:00Z"/>
+        </w:rPr>
+      </w:pPr>
+      <w:del w:id="106" w:author="Dwayne Dilbeck" w:date="2015-04-26T23:54:00Z">
         <w:r>
           <w:delText>$var wire 1 ( data0 $end</w:delText>
         </w:r>
@@ -1162,10 +1222,10 @@
       <w:pPr>
         <w:pStyle w:val="NoSpacing"/>
         <w:rPr>
-          <w:del w:id="97" w:author="Dwayne Dilbeck" w:date="2015-04-26T23:54:00Z"/>
-        </w:rPr>
-      </w:pPr>
-      <w:del w:id="98" w:author="Dwayne Dilbeck" w:date="2015-04-26T23:54:00Z">
+          <w:del w:id="107" w:author="Dwayne Dilbeck" w:date="2015-04-26T23:54:00Z"/>
+        </w:rPr>
+      </w:pPr>
+      <w:del w:id="108" w:author="Dwayne Dilbeck" w:date="2015-04-26T23:54:00Z">
         <w:r>
           <w:delText>$upscope $end</w:delText>
         </w:r>
@@ -1175,10 +1235,10 @@
       <w:pPr>
         <w:pStyle w:val="NoSpacing"/>
         <w:rPr>
-          <w:del w:id="99" w:author="Dwayne Dilbeck" w:date="2015-04-26T23:54:00Z"/>
-        </w:rPr>
-      </w:pPr>
-      <w:del w:id="100" w:author="Dwayne Dilbeck" w:date="2015-04-26T23:54:00Z">
+          <w:del w:id="109" w:author="Dwayne Dilbeck" w:date="2015-04-26T23:54:00Z"/>
+        </w:rPr>
+      </w:pPr>
+      <w:del w:id="110" w:author="Dwayne Dilbeck" w:date="2015-04-26T23:54:00Z">
         <w:r>
           <w:delText>$enddefinitions</w:delText>
         </w:r>
@@ -1188,10 +1248,10 @@
       <w:pPr>
         <w:pStyle w:val="NoSpacing"/>
         <w:rPr>
-          <w:del w:id="101" w:author="Dwayne Dilbeck" w:date="2015-04-26T23:54:00Z"/>
-        </w:rPr>
-      </w:pPr>
-      <w:del w:id="102" w:author="Dwayne Dilbeck" w:date="2015-04-26T23:54:00Z">
+          <w:del w:id="111" w:author="Dwayne Dilbeck" w:date="2015-04-26T23:54:00Z"/>
+        </w:rPr>
+      </w:pPr>
+      <w:del w:id="112" w:author="Dwayne Dilbeck" w:date="2015-04-26T23:54:00Z">
         <w:r>
           <w:delText>$dumpvars</w:delText>
         </w:r>
@@ -1201,10 +1261,10 @@
       <w:pPr>
         <w:pStyle w:val="NoSpacing"/>
         <w:rPr>
-          <w:del w:id="103" w:author="Dwayne Dilbeck" w:date="2015-04-26T23:54:00Z"/>
-        </w:rPr>
-      </w:pPr>
-      <w:del w:id="104" w:author="Dwayne Dilbeck" w:date="2015-04-26T23:54:00Z">
+          <w:del w:id="113" w:author="Dwayne Dilbeck" w:date="2015-04-26T23:54:00Z"/>
+        </w:rPr>
+      </w:pPr>
+      <w:del w:id="114" w:author="Dwayne Dilbeck" w:date="2015-04-26T23:54:00Z">
         <w:r>
           <w:delText>0(</w:delText>
         </w:r>
@@ -1214,10 +1274,10 @@
       <w:pPr>
         <w:pStyle w:val="NoSpacing"/>
         <w:rPr>
-          <w:del w:id="105" w:author="Dwayne Dilbeck" w:date="2015-04-26T23:54:00Z"/>
-        </w:rPr>
-      </w:pPr>
-      <w:del w:id="106" w:author="Dwayne Dilbeck" w:date="2015-04-26T23:54:00Z">
+          <w:del w:id="115" w:author="Dwayne Dilbeck" w:date="2015-04-26T23:54:00Z"/>
+        </w:rPr>
+      </w:pPr>
+      <w:del w:id="116" w:author="Dwayne Dilbeck" w:date="2015-04-26T23:54:00Z">
         <w:r>
           <w:delText>$end</w:delText>
         </w:r>
@@ -1227,10 +1287,10 @@
       <w:pPr>
         <w:pStyle w:val="NoSpacing"/>
         <w:rPr>
-          <w:del w:id="107" w:author="Dwayne Dilbeck" w:date="2015-04-26T23:54:00Z"/>
-        </w:rPr>
-      </w:pPr>
-      <w:del w:id="108" w:author="Dwayne Dilbeck" w:date="2015-04-26T23:54:00Z">
+          <w:del w:id="117" w:author="Dwayne Dilbeck" w:date="2015-04-26T23:54:00Z"/>
+        </w:rPr>
+      </w:pPr>
+      <w:del w:id="118" w:author="Dwayne Dilbeck" w:date="2015-04-26T23:54:00Z">
         <w:r>
           <w:delText>#6</w:delText>
         </w:r>
@@ -1240,10 +1300,10 @@
       <w:pPr>
         <w:pStyle w:val="NoSpacing"/>
         <w:rPr>
-          <w:del w:id="109" w:author="Dwayne Dilbeck" w:date="2015-04-26T23:54:00Z"/>
-        </w:rPr>
-      </w:pPr>
-      <w:del w:id="110" w:author="Dwayne Dilbeck" w:date="2015-04-26T23:54:00Z">
+          <w:del w:id="119" w:author="Dwayne Dilbeck" w:date="2015-04-26T23:54:00Z"/>
+        </w:rPr>
+      </w:pPr>
+      <w:del w:id="120" w:author="Dwayne Dilbeck" w:date="2015-04-26T23:54:00Z">
         <w:r>
           <w:delText>1(</w:delText>
         </w:r>
@@ -1253,10 +1313,10 @@
       <w:pPr>
         <w:pStyle w:val="NoSpacing"/>
         <w:rPr>
-          <w:del w:id="111" w:author="Dwayne Dilbeck" w:date="2015-04-26T23:54:00Z"/>
-        </w:rPr>
-      </w:pPr>
-      <w:del w:id="112" w:author="Dwayne Dilbeck" w:date="2015-04-26T23:54:00Z">
+          <w:del w:id="121" w:author="Dwayne Dilbeck" w:date="2015-04-26T23:54:00Z"/>
+        </w:rPr>
+      </w:pPr>
+      <w:del w:id="122" w:author="Dwayne Dilbeck" w:date="2015-04-26T23:54:00Z">
         <w:r>
           <w:delText>#10</w:delText>
         </w:r>
@@ -1266,10 +1326,10 @@
       <w:pPr>
         <w:pStyle w:val="NoSpacing"/>
         <w:rPr>
-          <w:del w:id="113" w:author="Dwayne Dilbeck" w:date="2015-04-26T23:54:00Z"/>
-        </w:rPr>
-      </w:pPr>
-      <w:del w:id="114" w:author="Dwayne Dilbeck" w:date="2015-04-26T23:54:00Z">
+          <w:del w:id="123" w:author="Dwayne Dilbeck" w:date="2015-04-26T23:54:00Z"/>
+        </w:rPr>
+      </w:pPr>
+      <w:del w:id="124" w:author="Dwayne Dilbeck" w:date="2015-04-26T23:54:00Z">
         <w:r>
           <w:delText>0(</w:delText>
         </w:r>
@@ -1279,10 +1339,10 @@
       <w:pPr>
         <w:pStyle w:val="NoSpacing"/>
         <w:rPr>
-          <w:del w:id="115" w:author="Dwayne Dilbeck" w:date="2015-04-26T23:54:00Z"/>
-        </w:rPr>
-      </w:pPr>
-      <w:del w:id="116" w:author="Dwayne Dilbeck" w:date="2015-04-26T23:54:00Z">
+          <w:del w:id="125" w:author="Dwayne Dilbeck" w:date="2015-04-26T23:54:00Z"/>
+        </w:rPr>
+      </w:pPr>
+      <w:del w:id="126" w:author="Dwayne Dilbeck" w:date="2015-04-26T23:54:00Z">
         <w:r>
           <w:delText>#12</w:delText>
         </w:r>
@@ -1292,10 +1352,10 @@
       <w:pPr>
         <w:pStyle w:val="NoSpacing"/>
         <w:rPr>
-          <w:del w:id="117" w:author="Dwayne Dilbeck" w:date="2015-04-26T23:54:00Z"/>
-        </w:rPr>
-      </w:pPr>
-      <w:del w:id="118" w:author="Dwayne Dilbeck" w:date="2015-04-26T23:54:00Z">
+          <w:del w:id="127" w:author="Dwayne Dilbeck" w:date="2015-04-26T23:54:00Z"/>
+        </w:rPr>
+      </w:pPr>
+      <w:del w:id="128" w:author="Dwayne Dilbeck" w:date="2015-04-26T23:54:00Z">
         <w:r>
           <w:delText>1(</w:delText>
         </w:r>
@@ -1305,10 +1365,10 @@
       <w:pPr>
         <w:pStyle w:val="NoSpacing"/>
         <w:rPr>
-          <w:del w:id="119" w:author="Dwayne Dilbeck" w:date="2015-04-26T23:54:00Z"/>
-        </w:rPr>
-      </w:pPr>
-      <w:del w:id="120" w:author="Dwayne Dilbeck" w:date="2015-04-26T23:54:00Z">
+          <w:del w:id="129" w:author="Dwayne Dilbeck" w:date="2015-04-26T23:54:00Z"/>
+        </w:rPr>
+      </w:pPr>
+      <w:del w:id="130" w:author="Dwayne Dilbeck" w:date="2015-04-26T23:54:00Z">
         <w:r>
           <w:delText>#16</w:delText>
         </w:r>
@@ -1318,10 +1378,10 @@
       <w:pPr>
         <w:pStyle w:val="NoSpacing"/>
         <w:rPr>
-          <w:del w:id="121" w:author="Dwayne Dilbeck" w:date="2015-04-26T23:54:00Z"/>
-        </w:rPr>
-      </w:pPr>
-      <w:del w:id="122" w:author="Dwayne Dilbeck" w:date="2015-04-26T23:54:00Z">
+          <w:del w:id="131" w:author="Dwayne Dilbeck" w:date="2015-04-26T23:54:00Z"/>
+        </w:rPr>
+      </w:pPr>
+      <w:del w:id="132" w:author="Dwayne Dilbeck" w:date="2015-04-26T23:54:00Z">
         <w:r>
           <w:delText>0(</w:delText>
         </w:r>
@@ -1331,10 +1391,10 @@
       <w:pPr>
         <w:pStyle w:val="NoSpacing"/>
         <w:rPr>
-          <w:del w:id="123" w:author="Dwayne Dilbeck" w:date="2015-04-26T23:54:00Z"/>
-        </w:rPr>
-      </w:pPr>
-      <w:del w:id="124" w:author="Dwayne Dilbeck" w:date="2015-04-26T23:54:00Z">
+          <w:del w:id="133" w:author="Dwayne Dilbeck" w:date="2015-04-26T23:54:00Z"/>
+        </w:rPr>
+      </w:pPr>
+      <w:del w:id="134" w:author="Dwayne Dilbeck" w:date="2015-04-26T23:54:00Z">
         <w:r>
           <w:delText>#18</w:delText>
         </w:r>
@@ -1344,10 +1404,10 @@
       <w:pPr>
         <w:pStyle w:val="NoSpacing"/>
         <w:rPr>
-          <w:del w:id="125" w:author="Dwayne Dilbeck" w:date="2015-04-26T23:54:00Z"/>
-        </w:rPr>
-      </w:pPr>
-      <w:del w:id="126" w:author="Dwayne Dilbeck" w:date="2015-04-26T23:54:00Z">
+          <w:del w:id="135" w:author="Dwayne Dilbeck" w:date="2015-04-26T23:54:00Z"/>
+        </w:rPr>
+      </w:pPr>
+      <w:del w:id="136" w:author="Dwayne Dilbeck" w:date="2015-04-26T23:54:00Z">
         <w:r>
           <w:delText>1(</w:delText>
         </w:r>
@@ -1357,10 +1417,10 @@
       <w:pPr>
         <w:pStyle w:val="NoSpacing"/>
         <w:rPr>
-          <w:del w:id="127" w:author="Dwayne Dilbeck" w:date="2015-04-26T23:54:00Z"/>
-        </w:rPr>
-      </w:pPr>
-      <w:del w:id="128" w:author="Dwayne Dilbeck" w:date="2015-04-26T23:54:00Z">
+          <w:del w:id="137" w:author="Dwayne Dilbeck" w:date="2015-04-26T23:54:00Z"/>
+        </w:rPr>
+      </w:pPr>
+      <w:del w:id="138" w:author="Dwayne Dilbeck" w:date="2015-04-26T23:54:00Z">
         <w:r>
           <w:delText>#22</w:delText>
         </w:r>
@@ -1370,10 +1430,10 @@
       <w:pPr>
         <w:pStyle w:val="NoSpacing"/>
         <w:rPr>
-          <w:del w:id="129" w:author="Dwayne Dilbeck" w:date="2015-04-26T23:54:00Z"/>
-        </w:rPr>
-      </w:pPr>
-      <w:del w:id="130" w:author="Dwayne Dilbeck" w:date="2015-04-26T23:54:00Z">
+          <w:del w:id="139" w:author="Dwayne Dilbeck" w:date="2015-04-26T23:54:00Z"/>
+        </w:rPr>
+      </w:pPr>
+      <w:del w:id="140" w:author="Dwayne Dilbeck" w:date="2015-04-26T23:54:00Z">
         <w:r>
           <w:delText>0(</w:delText>
         </w:r>
@@ -1383,10 +1443,10 @@
       <w:pPr>
         <w:pStyle w:val="NoSpacing"/>
         <w:rPr>
-          <w:del w:id="131" w:author="Dwayne Dilbeck" w:date="2015-04-26T23:54:00Z"/>
-        </w:rPr>
-      </w:pPr>
-      <w:del w:id="132" w:author="Dwayne Dilbeck" w:date="2015-04-26T23:54:00Z">
+          <w:del w:id="141" w:author="Dwayne Dilbeck" w:date="2015-04-26T23:54:00Z"/>
+        </w:rPr>
+      </w:pPr>
+      <w:del w:id="142" w:author="Dwayne Dilbeck" w:date="2015-04-26T23:54:00Z">
         <w:r>
           <w:delText>#24</w:delText>
         </w:r>
@@ -1396,10 +1456,10 @@
       <w:pPr>
         <w:pStyle w:val="NoSpacing"/>
         <w:rPr>
-          <w:del w:id="133" w:author="Dwayne Dilbeck" w:date="2015-04-26T23:54:00Z"/>
-        </w:rPr>
-      </w:pPr>
-      <w:del w:id="134" w:author="Dwayne Dilbeck" w:date="2015-04-26T23:54:00Z">
+          <w:del w:id="143" w:author="Dwayne Dilbeck" w:date="2015-04-26T23:54:00Z"/>
+        </w:rPr>
+      </w:pPr>
+      <w:del w:id="144" w:author="Dwayne Dilbeck" w:date="2015-04-26T23:54:00Z">
         <w:r>
           <w:delText>1(</w:delText>
         </w:r>
@@ -1409,10 +1469,10 @@
       <w:pPr>
         <w:pStyle w:val="NoSpacing"/>
         <w:rPr>
-          <w:del w:id="135" w:author="Dwayne Dilbeck" w:date="2015-04-26T23:54:00Z"/>
-        </w:rPr>
-      </w:pPr>
-      <w:del w:id="136" w:author="Dwayne Dilbeck" w:date="2015-04-26T23:54:00Z">
+          <w:del w:id="145" w:author="Dwayne Dilbeck" w:date="2015-04-26T23:54:00Z"/>
+        </w:rPr>
+      </w:pPr>
+      <w:del w:id="146" w:author="Dwayne Dilbeck" w:date="2015-04-26T23:54:00Z">
         <w:r>
           <w:delText>#28</w:delText>
         </w:r>
@@ -1422,10 +1482,10 @@
       <w:pPr>
         <w:pStyle w:val="NoSpacing"/>
         <w:rPr>
-          <w:del w:id="137" w:author="Dwayne Dilbeck" w:date="2015-04-26T23:54:00Z"/>
-        </w:rPr>
-      </w:pPr>
-      <w:del w:id="138" w:author="Dwayne Dilbeck" w:date="2015-04-26T23:54:00Z">
+          <w:del w:id="147" w:author="Dwayne Dilbeck" w:date="2015-04-26T23:54:00Z"/>
+        </w:rPr>
+      </w:pPr>
+      <w:del w:id="148" w:author="Dwayne Dilbeck" w:date="2015-04-26T23:54:00Z">
         <w:r>
           <w:delText>0(</w:delText>
         </w:r>
@@ -1435,10 +1495,10 @@
       <w:pPr>
         <w:pStyle w:val="NoSpacing"/>
         <w:rPr>
-          <w:del w:id="139" w:author="Dwayne Dilbeck" w:date="2015-04-26T23:54:00Z"/>
-        </w:rPr>
-      </w:pPr>
-      <w:del w:id="140" w:author="Dwayne Dilbeck" w:date="2015-04-26T23:54:00Z">
+          <w:del w:id="149" w:author="Dwayne Dilbeck" w:date="2015-04-26T23:54:00Z"/>
+        </w:rPr>
+      </w:pPr>
+      <w:del w:id="150" w:author="Dwayne Dilbeck" w:date="2015-04-26T23:54:00Z">
         <w:r>
           <w:delText>#30</w:delText>
         </w:r>
@@ -1448,10 +1508,10 @@
       <w:pPr>
         <w:pStyle w:val="NoSpacing"/>
         <w:rPr>
-          <w:del w:id="141" w:author="Dwayne Dilbeck" w:date="2015-04-26T23:54:00Z"/>
-        </w:rPr>
-      </w:pPr>
-      <w:del w:id="142" w:author="Dwayne Dilbeck" w:date="2015-04-26T23:54:00Z">
+          <w:del w:id="151" w:author="Dwayne Dilbeck" w:date="2015-04-26T23:54:00Z"/>
+        </w:rPr>
+      </w:pPr>
+      <w:del w:id="152" w:author="Dwayne Dilbeck" w:date="2015-04-26T23:54:00Z">
         <w:r>
           <w:delText>1(</w:delText>
         </w:r>
@@ -1461,7 +1521,7 @@
       <w:pPr>
         <w:pStyle w:val="NoSpacing"/>
         <w:rPr>
-          <w:del w:id="143" w:author="Dwayne Dilbeck" w:date="2015-04-26T23:54:00Z"/>
+          <w:del w:id="153" w:author="Dwayne Dilbeck" w:date="2015-04-26T23:54:00Z"/>
         </w:rPr>
       </w:pPr>
     </w:p>
@@ -1469,10 +1529,10 @@
       <w:pPr>
         <w:pStyle w:val="NoSpacing"/>
         <w:rPr>
-          <w:del w:id="144" w:author="Dwayne Dilbeck" w:date="2015-04-26T23:54:00Z"/>
-        </w:rPr>
-      </w:pPr>
-      <w:del w:id="145" w:author="Dwayne Dilbeck" w:date="2015-04-26T23:54:00Z">
+          <w:del w:id="154" w:author="Dwayne Dilbeck" w:date="2015-04-26T23:54:00Z"/>
+        </w:rPr>
+      </w:pPr>
+      <w:del w:id="155" w:author="Dwayne Dilbeck" w:date="2015-04-26T23:54:00Z">
         <w:r>
           <w:delText>Samples Per 2Mhz Reference: 6</w:delText>
         </w:r>
@@ -1482,10 +1542,10 @@
       <w:pPr>
         <w:pStyle w:val="NoSpacing"/>
         <w:rPr>
-          <w:del w:id="146" w:author="Dwayne Dilbeck" w:date="2015-04-26T23:54:00Z"/>
-        </w:rPr>
-      </w:pPr>
-      <w:del w:id="147" w:author="Dwayne Dilbeck" w:date="2015-04-26T23:54:00Z">
+          <w:del w:id="156" w:author="Dwayne Dilbeck" w:date="2015-04-26T23:54:00Z"/>
+        </w:rPr>
+      </w:pPr>
+      <w:del w:id="157" w:author="Dwayne Dilbeck" w:date="2015-04-26T23:54:00Z">
         <w:r>
           <w:delText>Samples Per Sampled signal: 24357</w:delText>
         </w:r>
@@ -1495,10 +1555,10 @@
       <w:pPr>
         <w:pStyle w:val="NoSpacing"/>
         <w:rPr>
-          <w:del w:id="148" w:author="Dwayne Dilbeck" w:date="2015-04-26T23:54:00Z"/>
-        </w:rPr>
-      </w:pPr>
-      <w:del w:id="149" w:author="Dwayne Dilbeck" w:date="2015-04-26T23:54:00Z">
+          <w:del w:id="158" w:author="Dwayne Dilbeck" w:date="2015-04-26T23:54:00Z"/>
+        </w:rPr>
+      </w:pPr>
+      <w:del w:id="159" w:author="Dwayne Dilbeck" w:date="2015-04-26T23:54:00Z">
         <w:r>
           <w:delText>Frequency is: 492</w:delText>
         </w:r>
@@ -1507,17 +1567,17 @@
     <w:p>
       <w:pPr>
         <w:rPr>
-          <w:ins w:id="150" w:author="Dwayne Dilbeck" w:date="2015-04-27T00:03:00Z"/>
-        </w:rPr>
-      </w:pPr>
-    </w:p>
-    <w:p>
-      <w:pPr>
-        <w:rPr>
-          <w:ins w:id="151" w:author="Dwayne Dilbeck" w:date="2015-04-27T00:04:00Z"/>
-        </w:rPr>
-      </w:pPr>
-      <w:ins w:id="152" w:author="Dwayne Dilbeck" w:date="2015-04-27T00:03:00Z">
+          <w:ins w:id="160" w:author="Dwayne Dilbeck" w:date="2015-04-27T00:03:00Z"/>
+        </w:rPr>
+      </w:pPr>
+    </w:p>
+    <w:p>
+      <w:pPr>
+        <w:rPr>
+          <w:ins w:id="161" w:author="Dwayne Dilbeck" w:date="2015-04-27T00:04:00Z"/>
+        </w:rPr>
+      </w:pPr>
+      <w:ins w:id="162" w:author="Dwayne Dilbeck" w:date="2015-04-27T00:03:00Z">
         <w:r>
           <w:t xml:space="preserve">The serial capture from the </w:t>
         </w:r>
@@ -1527,7 +1587,7 @@
         </w:r>
       </w:ins>
       <w:proofErr w:type="spellEnd"/>
-      <w:ins w:id="153" w:author="Dwayne Dilbeck" w:date="2015-04-27T00:04:00Z">
+      <w:ins w:id="163" w:author="Dwayne Dilbeck" w:date="2015-04-27T00:04:00Z">
         <w:r>
           <w:t>.</w:t>
         </w:r>
@@ -1536,10 +1596,10 @@
     <w:p>
       <w:pPr>
         <w:rPr>
-          <w:ins w:id="154" w:author="Dwayne Dilbeck" w:date="2015-04-27T00:04:00Z"/>
-        </w:rPr>
-      </w:pPr>
-      <w:ins w:id="155" w:author="Dwayne Dilbeck" w:date="2015-04-27T00:04:00Z">
+          <w:ins w:id="164" w:author="Dwayne Dilbeck" w:date="2015-04-27T00:04:00Z"/>
+        </w:rPr>
+      </w:pPr>
+      <w:ins w:id="165" w:author="Dwayne Dilbeck" w:date="2015-04-27T00:04:00Z">
         <w:r>
           <w:rPr>
             <w:noProof/>
@@ -1589,13 +1649,11 @@
       </w:ins>
     </w:p>
     <w:p>
-      <w:ins w:id="156" w:author="Dwayne Dilbeck" w:date="2015-04-27T00:04:00Z">
+      <w:ins w:id="166" w:author="Dwayne Dilbeck" w:date="2015-04-27T00:04:00Z">
         <w:r>
           <w:t>The serial capture to the mbed.</w:t>
         </w:r>
       </w:ins>
-      <w:bookmarkStart w:id="157" w:name="_GoBack"/>
-      <w:bookmarkEnd w:id="157"/>
     </w:p>
     <w:sectPr>
       <w:pgSz w:w="12240" w:h="15840"/>

</xml_diff>